<commit_message>
nmv 27 04 2022
</commit_message>
<xml_diff>
--- a/saMhitA/07/TS 7 Sanskrit Corrections.docx
+++ b/saMhitA/07/TS 7 Sanskrit Corrections.docx
@@ -122,14 +122,7 @@
           <w:b/>
           <w:bCs/>
         </w:rPr>
-        <w:t xml:space="preserve"> </w:t>
-      </w:r>
-      <w:r>
-        <w:rPr>
-          <w:b/>
-          <w:bCs/>
-        </w:rPr>
-        <w:t>(ignore those which are already incorporated in your book’s version and date)</w:t>
+        <w:t xml:space="preserve"> (ignore those which are already incorporated in your book’s version and date)</w:t>
       </w:r>
     </w:p>
     <w:tbl>
@@ -678,6 +671,441 @@
           </w:p>
         </w:tc>
       </w:tr>
+      <w:tr>
+        <w:trPr>
+          <w:trHeight w:val="1105"/>
+        </w:trPr>
+        <w:tc>
+          <w:tcPr>
+            <w:tcW w:w="3452" w:type="dxa"/>
+            <w:tcBorders>
+              <w:top w:val="single" w:sz="4" w:space="0" w:color="000000"/>
+              <w:left w:val="single" w:sz="4" w:space="0" w:color="000000"/>
+              <w:bottom w:val="single" w:sz="4" w:space="0" w:color="000000"/>
+              <w:right w:val="single" w:sz="4" w:space="0" w:color="000000"/>
+            </w:tcBorders>
+          </w:tcPr>
+          <w:p>
+            <w:pPr>
+              <w:widowControl w:val="0"/>
+              <w:autoSpaceDE w:val="0"/>
+              <w:autoSpaceDN w:val="0"/>
+              <w:adjustRightInd w:val="0"/>
+              <w:spacing w:before="0" w:line="240" w:lineRule="auto"/>
+              <w:rPr>
+                <w:rFonts w:cs="Arial"/>
+                <w:b/>
+                <w:bCs/>
+                <w:sz w:val="28"/>
+                <w:szCs w:val="28"/>
+              </w:rPr>
+            </w:pPr>
+            <w:r>
+              <w:rPr>
+                <w:rFonts w:cs="Arial"/>
+                <w:b/>
+                <w:bCs/>
+                <w:sz w:val="28"/>
+                <w:szCs w:val="28"/>
+              </w:rPr>
+              <w:t>TS 7.</w:t>
+            </w:r>
+            <w:r>
+              <w:rPr>
+                <w:rFonts w:cs="Arial"/>
+                <w:b/>
+                <w:bCs/>
+                <w:sz w:val="28"/>
+                <w:szCs w:val="28"/>
+              </w:rPr>
+              <w:t>5.5.2</w:t>
+            </w:r>
+            <w:r>
+              <w:rPr>
+                <w:rFonts w:cs="Arial"/>
+                <w:b/>
+                <w:bCs/>
+                <w:sz w:val="28"/>
+                <w:szCs w:val="28"/>
+              </w:rPr>
+              <w:t xml:space="preserve"> – </w:t>
+            </w:r>
+            <w:proofErr w:type="spellStart"/>
+            <w:r>
+              <w:rPr>
+                <w:rFonts w:cs="Arial"/>
+                <w:b/>
+                <w:bCs/>
+                <w:sz w:val="28"/>
+                <w:szCs w:val="28"/>
+              </w:rPr>
+              <w:t>Vaakyam</w:t>
+            </w:r>
+            <w:proofErr w:type="spellEnd"/>
+          </w:p>
+          <w:p>
+            <w:pPr>
+              <w:widowControl w:val="0"/>
+              <w:autoSpaceDE w:val="0"/>
+              <w:autoSpaceDN w:val="0"/>
+              <w:adjustRightInd w:val="0"/>
+              <w:spacing w:before="0" w:line="240" w:lineRule="auto"/>
+              <w:rPr>
+                <w:rFonts w:cs="Arial"/>
+                <w:b/>
+                <w:bCs/>
+                <w:sz w:val="28"/>
+                <w:szCs w:val="28"/>
+              </w:rPr>
+            </w:pPr>
+            <w:r>
+              <w:rPr>
+                <w:rFonts w:cs="Arial"/>
+                <w:b/>
+                <w:bCs/>
+                <w:sz w:val="28"/>
+                <w:szCs w:val="28"/>
+              </w:rPr>
+              <w:t>Line</w:t>
+            </w:r>
+            <w:r>
+              <w:rPr>
+                <w:rFonts w:cs="Arial"/>
+                <w:b/>
+                <w:bCs/>
+                <w:sz w:val="28"/>
+                <w:szCs w:val="28"/>
+              </w:rPr>
+              <w:t xml:space="preserve"> No. – </w:t>
+            </w:r>
+            <w:r>
+              <w:rPr>
+                <w:rFonts w:cs="Arial"/>
+                <w:b/>
+                <w:bCs/>
+                <w:sz w:val="28"/>
+                <w:szCs w:val="28"/>
+              </w:rPr>
+              <w:t>4</w:t>
+            </w:r>
+          </w:p>
+          <w:p>
+            <w:pPr>
+              <w:widowControl w:val="0"/>
+              <w:autoSpaceDE w:val="0"/>
+              <w:autoSpaceDN w:val="0"/>
+              <w:adjustRightInd w:val="0"/>
+              <w:spacing w:before="0" w:line="240" w:lineRule="auto"/>
+              <w:rPr>
+                <w:rFonts w:cs="Arial"/>
+                <w:b/>
+                <w:bCs/>
+                <w:sz w:val="28"/>
+                <w:szCs w:val="28"/>
+              </w:rPr>
+            </w:pPr>
+            <w:proofErr w:type="spellStart"/>
+            <w:r>
+              <w:rPr>
+                <w:rFonts w:cs="Arial"/>
+                <w:b/>
+                <w:bCs/>
+                <w:sz w:val="28"/>
+                <w:szCs w:val="28"/>
+              </w:rPr>
+              <w:t>Panchaati</w:t>
+            </w:r>
+            <w:proofErr w:type="spellEnd"/>
+            <w:r>
+              <w:rPr>
+                <w:rFonts w:cs="Arial"/>
+                <w:b/>
+                <w:bCs/>
+                <w:sz w:val="28"/>
+                <w:szCs w:val="28"/>
+              </w:rPr>
+              <w:t xml:space="preserve"> No. – </w:t>
+            </w:r>
+            <w:r>
+              <w:rPr>
+                <w:rFonts w:cs="Arial"/>
+                <w:b/>
+                <w:bCs/>
+                <w:sz w:val="28"/>
+                <w:szCs w:val="28"/>
+              </w:rPr>
+              <w:t>14</w:t>
+            </w:r>
+            <w:bookmarkStart w:id="0" w:name="_GoBack"/>
+            <w:bookmarkEnd w:id="0"/>
+          </w:p>
+        </w:tc>
+        <w:tc>
+          <w:tcPr>
+            <w:tcW w:w="5096" w:type="dxa"/>
+            <w:tcBorders>
+              <w:top w:val="single" w:sz="4" w:space="0" w:color="000000"/>
+              <w:left w:val="single" w:sz="4" w:space="0" w:color="000000"/>
+              <w:bottom w:val="single" w:sz="4" w:space="0" w:color="000000"/>
+              <w:right w:val="single" w:sz="4" w:space="0" w:color="000000"/>
+            </w:tcBorders>
+          </w:tcPr>
+          <w:p>
+            <w:pPr>
+              <w:autoSpaceDE w:val="0"/>
+              <w:autoSpaceDN w:val="0"/>
+              <w:adjustRightInd w:val="0"/>
+              <w:spacing w:before="0" w:line="240" w:lineRule="auto"/>
+              <w:rPr>
+                <w:rFonts w:ascii="BRH Devanagari Extra" w:hAnsi="BRH Devanagari Extra" w:cs="BRH Devanagari Extra"/>
+                <w:sz w:val="40"/>
+                <w:szCs w:val="40"/>
+              </w:rPr>
+            </w:pPr>
+            <w:proofErr w:type="spellStart"/>
+            <w:r>
+              <w:rPr>
+                <w:rFonts w:ascii="BRH Devanagari Extra" w:hAnsi="BRH Devanagari Extra" w:cs="BRH Devanagari Extra"/>
+                <w:sz w:val="40"/>
+                <w:szCs w:val="40"/>
+              </w:rPr>
+              <w:t>rÉ</w:t>
+            </w:r>
+            <w:r>
+              <w:rPr>
+                <w:rFonts w:ascii="BRH Devanagari Extra" w:hAnsi="BRH Devanagari Extra" w:cs="BRH Devanagari Extra"/>
+                <w:color w:val="000000"/>
+                <w:sz w:val="40"/>
+                <w:szCs w:val="40"/>
+              </w:rPr>
+              <w:t>Sè-</w:t>
+            </w:r>
+            <w:r>
+              <w:rPr>
+                <w:rFonts w:ascii="BRH Devanagari Extra" w:hAnsi="BRH Devanagari Extra" w:cs="BRH Devanagari Extra"/>
+                <w:color w:val="000000"/>
+                <w:sz w:val="40"/>
+                <w:szCs w:val="40"/>
+                <w:highlight w:val="yellow"/>
+              </w:rPr>
+              <w:t>uÉ</w:t>
+            </w:r>
+            <w:r>
+              <w:rPr>
+                <w:rFonts w:ascii="BRH Devanagari Extra" w:hAnsi="BRH Devanagari Extra" w:cs="BRH Devanagari Extra"/>
+                <w:sz w:val="40"/>
+                <w:szCs w:val="40"/>
+                <w:highlight w:val="yellow"/>
+              </w:rPr>
+              <w:t>É</w:t>
+            </w:r>
+            <w:proofErr w:type="spellEnd"/>
+            <w:r>
+              <w:rPr>
+                <w:rFonts w:ascii="BRH Devanagari Extra" w:hAnsi="BRH Devanagari Extra" w:cs="BRH Devanagari Extra"/>
+                <w:sz w:val="40"/>
+                <w:szCs w:val="40"/>
+              </w:rPr>
+              <w:t xml:space="preserve"> </w:t>
+            </w:r>
+            <w:proofErr w:type="spellStart"/>
+            <w:r>
+              <w:rPr>
+                <w:rFonts w:ascii="BRH Devanagari Extra" w:hAnsi="BRH Devanagari Extra" w:cs="BRH Devanagari Extra"/>
+                <w:sz w:val="40"/>
+                <w:szCs w:val="40"/>
+              </w:rPr>
+              <w:t>rÉ</w:t>
+            </w:r>
+            <w:proofErr w:type="spellEnd"/>
+            <w:r>
+              <w:rPr>
+                <w:rFonts w:ascii="BRH Malayalam Extra" w:hAnsi="BRH Malayalam Extra" w:cs="BRH Devanagari Extra"/>
+                <w:sz w:val="32"/>
+                <w:szCs w:val="40"/>
+              </w:rPr>
+              <w:t>–</w:t>
+            </w:r>
+            <w:r>
+              <w:rPr>
+                <w:rFonts w:ascii="BRH Devanagari Extra" w:hAnsi="BRH Devanagari Extra" w:cs="BRH Devanagari Extra"/>
+                <w:sz w:val="40"/>
+                <w:szCs w:val="40"/>
+              </w:rPr>
+              <w:t>¥</w:t>
+            </w:r>
+            <w:proofErr w:type="spellStart"/>
+            <w:r>
+              <w:rPr>
+                <w:rFonts w:ascii="BRH Devanagari Extra" w:hAnsi="BRH Devanagari Extra" w:cs="BRH Devanagari Extra"/>
+                <w:sz w:val="40"/>
+                <w:szCs w:val="40"/>
+              </w:rPr>
+              <w:t>ÉxrÉÉþ-ÌiÉ</w:t>
+            </w:r>
+            <w:proofErr w:type="spellEnd"/>
+            <w:r>
+              <w:rPr>
+                <w:rFonts w:ascii="BRH Malayalam Extra" w:hAnsi="BRH Malayalam Extra" w:cs="BRH Devanagari Extra"/>
+                <w:sz w:val="32"/>
+                <w:szCs w:val="40"/>
+              </w:rPr>
+              <w:t>–</w:t>
+            </w:r>
+            <w:proofErr w:type="spellStart"/>
+            <w:r>
+              <w:rPr>
+                <w:rFonts w:ascii="BRH Devanagari Extra" w:hAnsi="BRH Devanagari Extra" w:cs="BRH Devanagari Extra"/>
+                <w:sz w:val="40"/>
+                <w:szCs w:val="40"/>
+              </w:rPr>
+              <w:t>ËUcrÉþiÉå</w:t>
+            </w:r>
+            <w:proofErr w:type="spellEnd"/>
+            <w:r>
+              <w:rPr>
+                <w:rFonts w:ascii="BRH Malayalam Extra" w:hAnsi="BRH Malayalam Extra" w:cs="BRH Devanagari Extra"/>
+                <w:sz w:val="32"/>
+                <w:szCs w:val="40"/>
+              </w:rPr>
+              <w:t>–</w:t>
+            </w:r>
+          </w:p>
+        </w:tc>
+        <w:tc>
+          <w:tcPr>
+            <w:tcW w:w="5423" w:type="dxa"/>
+            <w:tcBorders>
+              <w:top w:val="single" w:sz="4" w:space="0" w:color="000000"/>
+              <w:left w:val="single" w:sz="4" w:space="0" w:color="000000"/>
+              <w:bottom w:val="single" w:sz="4" w:space="0" w:color="000000"/>
+              <w:right w:val="single" w:sz="4" w:space="0" w:color="000000"/>
+            </w:tcBorders>
+          </w:tcPr>
+          <w:p>
+            <w:pPr>
+              <w:widowControl w:val="0"/>
+              <w:autoSpaceDE w:val="0"/>
+              <w:autoSpaceDN w:val="0"/>
+              <w:adjustRightInd w:val="0"/>
+              <w:spacing w:line="264" w:lineRule="auto"/>
+              <w:rPr>
+                <w:rFonts w:ascii="BRH Devanagari Extra" w:hAnsi="BRH Devanagari Extra" w:cs="BRH Devanagari Extra"/>
+                <w:sz w:val="40"/>
+                <w:szCs w:val="40"/>
+              </w:rPr>
+            </w:pPr>
+            <w:proofErr w:type="spellStart"/>
+            <w:r>
+              <w:rPr>
+                <w:rFonts w:ascii="BRH Devanagari Extra" w:hAnsi="BRH Devanagari Extra" w:cs="BRH Devanagari Extra"/>
+                <w:sz w:val="40"/>
+                <w:szCs w:val="40"/>
+              </w:rPr>
+              <w:t>rÉ</w:t>
+            </w:r>
+            <w:r>
+              <w:rPr>
+                <w:rFonts w:ascii="BRH Devanagari Extra" w:hAnsi="BRH Devanagari Extra" w:cs="BRH Devanagari Extra"/>
+                <w:color w:val="000000"/>
+                <w:sz w:val="40"/>
+                <w:szCs w:val="40"/>
+              </w:rPr>
+              <w:t>Sè-</w:t>
+            </w:r>
+            <w:r>
+              <w:rPr>
+                <w:rFonts w:ascii="BRH Devanagari Extra" w:hAnsi="BRH Devanagari Extra" w:cs="BRH Devanagari Extra"/>
+                <w:color w:val="000000"/>
+                <w:sz w:val="40"/>
+                <w:szCs w:val="40"/>
+                <w:highlight w:val="green"/>
+              </w:rPr>
+              <w:t>uÉ</w:t>
+            </w:r>
+            <w:r>
+              <w:rPr>
+                <w:rFonts w:ascii="BRH Devanagari Extra" w:hAnsi="BRH Devanagari Extra" w:cs="BRH Devanagari Extra"/>
+                <w:sz w:val="40"/>
+                <w:szCs w:val="40"/>
+                <w:highlight w:val="green"/>
+              </w:rPr>
+              <w:t>æ</w:t>
+            </w:r>
+            <w:proofErr w:type="spellEnd"/>
+            <w:r>
+              <w:rPr>
+                <w:rFonts w:ascii="BRH Devanagari Extra" w:hAnsi="BRH Devanagari Extra" w:cs="BRH Devanagari Extra"/>
+                <w:sz w:val="40"/>
+                <w:szCs w:val="40"/>
+              </w:rPr>
+              <w:t xml:space="preserve"> </w:t>
+            </w:r>
+            <w:proofErr w:type="spellStart"/>
+            <w:r>
+              <w:rPr>
+                <w:rFonts w:ascii="BRH Devanagari Extra" w:hAnsi="BRH Devanagari Extra" w:cs="BRH Devanagari Extra"/>
+                <w:sz w:val="40"/>
+                <w:szCs w:val="40"/>
+              </w:rPr>
+              <w:t>rÉ</w:t>
+            </w:r>
+            <w:proofErr w:type="spellEnd"/>
+            <w:r>
+              <w:rPr>
+                <w:rFonts w:ascii="BRH Malayalam Extra" w:hAnsi="BRH Malayalam Extra" w:cs="BRH Devanagari Extra"/>
+                <w:sz w:val="32"/>
+                <w:szCs w:val="40"/>
+              </w:rPr>
+              <w:t>–</w:t>
+            </w:r>
+            <w:r>
+              <w:rPr>
+                <w:rFonts w:ascii="BRH Devanagari Extra" w:hAnsi="BRH Devanagari Extra" w:cs="BRH Devanagari Extra"/>
+                <w:sz w:val="40"/>
+                <w:szCs w:val="40"/>
+              </w:rPr>
+              <w:t>¥</w:t>
+            </w:r>
+            <w:proofErr w:type="spellStart"/>
+            <w:r>
+              <w:rPr>
+                <w:rFonts w:ascii="BRH Devanagari Extra" w:hAnsi="BRH Devanagari Extra" w:cs="BRH Devanagari Extra"/>
+                <w:sz w:val="40"/>
+                <w:szCs w:val="40"/>
+              </w:rPr>
+              <w:t>ÉxrÉÉþ-ÌiÉ</w:t>
+            </w:r>
+            <w:proofErr w:type="spellEnd"/>
+            <w:r>
+              <w:rPr>
+                <w:rFonts w:ascii="BRH Malayalam Extra" w:hAnsi="BRH Malayalam Extra" w:cs="BRH Devanagari Extra"/>
+                <w:sz w:val="32"/>
+                <w:szCs w:val="40"/>
+              </w:rPr>
+              <w:t>–</w:t>
+            </w:r>
+            <w:proofErr w:type="spellStart"/>
+            <w:r>
+              <w:rPr>
+                <w:rFonts w:ascii="BRH Devanagari Extra" w:hAnsi="BRH Devanagari Extra" w:cs="BRH Devanagari Extra"/>
+                <w:sz w:val="40"/>
+                <w:szCs w:val="40"/>
+              </w:rPr>
+              <w:t>ËUcrÉþiÉå</w:t>
+            </w:r>
+            <w:proofErr w:type="spellEnd"/>
+            <w:r>
+              <w:rPr>
+                <w:rFonts w:ascii="BRH Malayalam Extra" w:hAnsi="BRH Malayalam Extra" w:cs="BRH Devanagari Extra"/>
+                <w:sz w:val="32"/>
+                <w:szCs w:val="40"/>
+              </w:rPr>
+              <w:t>–</w:t>
+            </w:r>
+          </w:p>
+        </w:tc>
+      </w:tr>
     </w:tbl>
     <w:p>
       <w:pPr>
@@ -690,8 +1118,6 @@
           <w:u w:val="single"/>
         </w:rPr>
       </w:pPr>
-      <w:bookmarkStart w:id="0" w:name="_GoBack"/>
-      <w:bookmarkEnd w:id="0"/>
     </w:p>
     <w:p>
       <w:pPr>
@@ -1752,6 +2178,7 @@
                 <w:sz w:val="28"/>
                 <w:szCs w:val="28"/>
               </w:rPr>
+              <w:lastRenderedPageBreak/>
               <w:t>TS 7.2.</w:t>
             </w:r>
             <w:r>
@@ -2096,7 +2523,6 @@
                 <w:sz w:val="28"/>
                 <w:szCs w:val="28"/>
               </w:rPr>
-              <w:lastRenderedPageBreak/>
               <w:t>TS 7.3.</w:t>
             </w:r>
             <w:r>
@@ -4177,6 +4603,7 @@
                 <w:sz w:val="28"/>
                 <w:szCs w:val="28"/>
               </w:rPr>
+              <w:lastRenderedPageBreak/>
               <w:t>TS 7.1.15.1</w:t>
             </w:r>
             <w:r>
@@ -4577,7 +5004,6 @@
                 <w:sz w:val="28"/>
                 <w:szCs w:val="28"/>
               </w:rPr>
-              <w:lastRenderedPageBreak/>
               <w:t xml:space="preserve">TS 7.1.20.1 – </w:t>
             </w:r>
             <w:proofErr w:type="spellStart"/>
@@ -7013,6 +7439,7 @@
                 <w:sz w:val="32"/>
                 <w:szCs w:val="32"/>
               </w:rPr>
+              <w:lastRenderedPageBreak/>
               <w:t>(missing “</w:t>
             </w:r>
             <w:r>
@@ -8522,6 +8949,7 @@
                 <w:sz w:val="40"/>
                 <w:szCs w:val="40"/>
               </w:rPr>
+              <w:lastRenderedPageBreak/>
               <w:t>xÉÇ</w:t>
             </w:r>
             <w:proofErr w:type="spellEnd"/>
@@ -8566,6 +8994,7 @@
                 <w:sz w:val="40"/>
                 <w:szCs w:val="40"/>
               </w:rPr>
+              <w:lastRenderedPageBreak/>
               <w:t>NûlSþxÉÉýÇ</w:t>
             </w:r>
             <w:proofErr w:type="spellEnd"/>
@@ -8641,6 +9070,7 @@
                 <w:sz w:val="40"/>
                 <w:szCs w:val="40"/>
               </w:rPr>
+              <w:lastRenderedPageBreak/>
               <w:t>xÉÇ</w:t>
             </w:r>
             <w:proofErr w:type="spellEnd"/>
@@ -10462,6 +10892,7 @@
                 <w:sz w:val="28"/>
                 <w:szCs w:val="28"/>
               </w:rPr>
+              <w:lastRenderedPageBreak/>
               <w:t>7.3.16.2</w:t>
             </w:r>
             <w:r>
@@ -10663,7 +11094,6 @@
                 <w:highlight w:val="yellow"/>
                 <w:lang w:val="en-IN" w:eastAsia="en-IN"/>
               </w:rPr>
-              <w:lastRenderedPageBreak/>
               <w:t>xÉëÉ</w:t>
             </w:r>
             <w:r>
@@ -10786,7 +11216,6 @@
                 <w:szCs w:val="40"/>
                 <w:lang w:val="en-IN" w:eastAsia="en-IN"/>
               </w:rPr>
-              <w:lastRenderedPageBreak/>
               <w:t>qÉÉ</w:t>
             </w:r>
             <w:proofErr w:type="spellEnd"/>
@@ -10902,7 +11331,6 @@
                 <w:highlight w:val="green"/>
                 <w:lang w:val="en-IN" w:eastAsia="en-IN" w:bidi="ml-IN"/>
               </w:rPr>
-              <w:lastRenderedPageBreak/>
               <w:t>xlÉÉ</w:t>
             </w:r>
             <w:r>
@@ -11066,7 +11494,6 @@
                 <w:sz w:val="28"/>
                 <w:szCs w:val="28"/>
               </w:rPr>
-              <w:lastRenderedPageBreak/>
               <w:t xml:space="preserve">7.4.7.3 – </w:t>
             </w:r>
             <w:proofErr w:type="spellStart"/>
@@ -12309,6 +12736,7 @@
                 <w:sz w:val="28"/>
                 <w:szCs w:val="28"/>
               </w:rPr>
+              <w:lastRenderedPageBreak/>
               <w:t xml:space="preserve">7.5.11.2 – </w:t>
             </w:r>
             <w:proofErr w:type="spellStart"/>
@@ -12556,7 +12984,6 @@
                 <w:sz w:val="28"/>
                 <w:szCs w:val="28"/>
               </w:rPr>
-              <w:lastRenderedPageBreak/>
               <w:t xml:space="preserve">7.5.15.2 – </w:t>
             </w:r>
             <w:proofErr w:type="spellStart"/>
@@ -13802,6 +14229,7 @@
                 <w:sz w:val="40"/>
                 <w:szCs w:val="40"/>
               </w:rPr>
+              <w:lastRenderedPageBreak/>
               <w:t>xÉýWûxÉëþxÉÎqqÉiÉÈ</w:t>
             </w:r>
             <w:proofErr w:type="spellEnd"/>
@@ -13992,7 +14420,6 @@
           <w:szCs w:val="32"/>
           <w:u w:val="single"/>
         </w:rPr>
-        <w:lastRenderedPageBreak/>
         <w:t xml:space="preserve">TaittirIya Samhita – TS 7 Sanskrit </w:t>
       </w:r>
       <w:r>
@@ -15811,7 +16238,7 @@
         <w:bCs/>
         <w:noProof/>
       </w:rPr>
-      <w:t>7</w:t>
+      <w:t>1</w:t>
     </w:r>
     <w:r>
       <w:rPr>
@@ -16739,7 +17166,7 @@
 </file>
 
 <file path=customXml/itemProps1.xml><?xml version="1.0" encoding="utf-8"?>
-<ds:datastoreItem xmlns:ds="http://schemas.openxmlformats.org/officeDocument/2006/customXml" ds:itemID="{B41E7D17-ECB8-4F76-A722-C86002F8D1BE}">
+<ds:datastoreItem xmlns:ds="http://schemas.openxmlformats.org/officeDocument/2006/customXml" ds:itemID="{2362681C-4BC6-42E5-BA97-BBB87F07BDF2}">
   <ds:schemaRefs>
     <ds:schemaRef ds:uri="http://schemas.openxmlformats.org/officeDocument/2006/bibliography"/>
   </ds:schemaRefs>

</xml_diff>